<commit_message>
Add design file to file
</commit_message>
<xml_diff>
--- a/Project Design for subsystem process Template.docx
+++ b/Project Design for subsystem process Template.docx
@@ -63,13 +63,6 @@
         </w:rPr>
         <w:t>Place your ERD diagram here.</w:t>
       </w:r>
-    </w:p>
-    <w:p>
-      <w:pPr>
-        <w:rPr>
-          <w:lang w:val="en-CA"/>
-        </w:rPr>
-      </w:pPr>
       <w:r>
         <w:rPr>
           <w:noProof/>
@@ -174,16 +167,14 @@
           <w:noProof/>
           <w:lang w:val="en-CA" w:eastAsia="en-CA"/>
         </w:rPr>
-        <w:t>Place yo</w:t>
+        <w:t>Place your screen design(s) here</w:t>
       </w:r>
-      <w:bookmarkStart w:id="0" w:name="_GoBack"/>
-      <w:bookmarkEnd w:id="0"/>
       <w:r>
         <w:rPr>
           <w:noProof/>
           <w:lang w:val="en-CA" w:eastAsia="en-CA"/>
         </w:rPr>
-        <w:t>ur screen design(s) here</w:t>
+        <w:t>:</w:t>
       </w:r>
     </w:p>
     <w:p>
@@ -270,7 +261,7 @@
               <w:rPr>
                 <w:lang w:val="en-CA"/>
               </w:rPr>
-              <w:t>control name</w:t>
+              <w:t>VendorDDL</w:t>
             </w:r>
           </w:p>
         </w:tc>
@@ -288,7 +279,7 @@
               <w:rPr>
                 <w:lang w:val="en-CA"/>
               </w:rPr>
-              <w:t>web page event or ODS message</w:t>
+              <w:t>None / wired via ObjectDataSource</w:t>
             </w:r>
           </w:p>
         </w:tc>
@@ -352,7 +343,7 @@
               <w:rPr>
                 <w:lang w:val="en-CA"/>
               </w:rPr>
-              <w:t>controller name</w:t>
+              <w:t>VendorContoller</w:t>
             </w:r>
           </w:p>
         </w:tc>
@@ -371,28 +362,50 @@
               <w:rPr>
                 <w:lang w:val="en-CA"/>
               </w:rPr>
-              <w:t>method header</w:t>
-            </w:r>
-          </w:p>
-          <w:p>
-            <w:pPr>
-              <w:rPr>
-                <w:lang w:val="en-CA"/>
-              </w:rPr>
-            </w:pPr>
-            <w:proofErr w:type="gramStart"/>
-            <w:r>
-              <w:rPr>
-                <w:lang w:val="en-CA"/>
-              </w:rPr>
-              <w:t>statement</w:t>
-            </w:r>
-            <w:proofErr w:type="gramEnd"/>
-            <w:r>
-              <w:rPr>
-                <w:lang w:val="en-CA"/>
-              </w:rPr>
-              <w:t xml:space="preserve"> about the method’s purpose. may include inputs and outputs</w:t>
+              <w:t>List&lt;SelectionList&gt; List_VendorName</w:t>
+            </w:r>
+            <w:r>
+              <w:rPr>
+                <w:lang w:val="en-CA"/>
+              </w:rPr>
+              <w:t>()</w:t>
+            </w:r>
+          </w:p>
+          <w:p>
+            <w:pPr>
+              <w:rPr>
+                <w:lang w:val="en-CA"/>
+              </w:rPr>
+            </w:pPr>
+            <w:r>
+              <w:rPr>
+                <w:lang w:val="en-CA"/>
+              </w:rPr>
+              <w:t xml:space="preserve">Retrieve a list of </w:t>
+            </w:r>
+            <w:r>
+              <w:rPr>
+                <w:lang w:val="en-CA"/>
+              </w:rPr>
+              <w:t>vendor name</w:t>
+            </w:r>
+            <w:r>
+              <w:rPr>
+                <w:lang w:val="en-CA"/>
+              </w:rPr>
+              <w:t xml:space="preserve"> and </w:t>
+            </w:r>
+            <w:r>
+              <w:rPr>
+                <w:lang w:val="en-CA"/>
+              </w:rPr>
+              <w:t xml:space="preserve">vendor </w:t>
+            </w:r>
+            <w:r>
+              <w:rPr>
+                <w:lang w:val="en-CA"/>
+              </w:rPr>
+              <w:t>id for DDL</w:t>
             </w:r>
           </w:p>
         </w:tc>
@@ -462,21 +475,7 @@
               <w:rPr>
                 <w:lang w:val="en-CA"/>
               </w:rPr>
-              <w:t xml:space="preserve">name of </w:t>
-            </w:r>
-            <w:proofErr w:type="spellStart"/>
-            <w:r>
-              <w:rPr>
-                <w:lang w:val="en-CA"/>
-              </w:rPr>
-              <w:t>sql</w:t>
-            </w:r>
-            <w:proofErr w:type="spellEnd"/>
-            <w:r>
-              <w:rPr>
-                <w:lang w:val="en-CA"/>
-              </w:rPr>
-              <w:t xml:space="preserve"> table involved and access</w:t>
+              <w:t>Vendors(R)</w:t>
             </w:r>
           </w:p>
         </w:tc>
@@ -494,7 +493,7 @@
               <w:rPr>
                 <w:lang w:val="en-CA"/>
               </w:rPr>
-              <w:t>name of any new DTO or POCO class</w:t>
+              <w:t>SelectionList (P)</w:t>
             </w:r>
           </w:p>
         </w:tc>
@@ -506,24 +505,1021 @@
           <w:lang w:val="en-CA" w:eastAsia="en-CA"/>
         </w:rPr>
       </w:pPr>
-    </w:p>
-    <w:p>
-      <w:pPr>
-        <w:rPr>
-          <w:lang w:val="en-CA" w:eastAsia="en-CA"/>
-        </w:rPr>
-      </w:pPr>
-      <w:r>
-        <w:rPr>
-          <w:lang w:val="en-CA" w:eastAsia="en-CA"/>
-        </w:rPr>
-        <w:br w:type="page"/>
-      </w:r>
     </w:p>
     <w:tbl>
       <w:tblPr>
         <w:tblStyle w:val="TableGrid"/>
-        <w:tblpPr w:leftFromText="180" w:rightFromText="180" w:tblpY="527"/>
+        <w:tblW w:w="0" w:type="auto"/>
+        <w:tblLook w:val="04A0" w:firstRow="1" w:lastRow="0" w:firstColumn="1" w:lastColumn="0" w:noHBand="0" w:noVBand="1"/>
+      </w:tblPr>
+      <w:tblGrid>
+        <w:gridCol w:w="2545"/>
+        <w:gridCol w:w="2470"/>
+        <w:gridCol w:w="4335"/>
+      </w:tblGrid>
+      <w:tr>
+        <w:tc>
+          <w:tcPr>
+            <w:tcW w:w="4772" w:type="dxa"/>
+            <w:gridSpan w:val="2"/>
+            <w:shd w:val="clear" w:color="auto" w:fill="DBDBDB" w:themeFill="accent3" w:themeFillTint="66"/>
+          </w:tcPr>
+          <w:p>
+            <w:pPr>
+              <w:rPr>
+                <w:b/>
+                <w:sz w:val="18"/>
+                <w:lang w:val="en-CA"/>
+              </w:rPr>
+            </w:pPr>
+            <w:r>
+              <w:rPr>
+                <w:b/>
+                <w:sz w:val="18"/>
+                <w:lang w:val="en-CA"/>
+              </w:rPr>
+              <w:t>Controls</w:t>
+            </w:r>
+          </w:p>
+        </w:tc>
+        <w:tc>
+          <w:tcPr>
+            <w:tcW w:w="4578" w:type="dxa"/>
+            <w:shd w:val="clear" w:color="auto" w:fill="DBDBDB" w:themeFill="accent3" w:themeFillTint="66"/>
+          </w:tcPr>
+          <w:p>
+            <w:pPr>
+              <w:rPr>
+                <w:b/>
+                <w:sz w:val="18"/>
+                <w:lang w:val="en-CA"/>
+              </w:rPr>
+            </w:pPr>
+            <w:r>
+              <w:rPr>
+                <w:b/>
+                <w:sz w:val="18"/>
+                <w:lang w:val="en-CA"/>
+              </w:rPr>
+              <w:t>Events</w:t>
+            </w:r>
+          </w:p>
+        </w:tc>
+      </w:tr>
+      <w:tr>
+        <w:tc>
+          <w:tcPr>
+            <w:tcW w:w="4772" w:type="dxa"/>
+            <w:gridSpan w:val="2"/>
+          </w:tcPr>
+          <w:p>
+            <w:pPr>
+              <w:rPr>
+                <w:lang w:val="en-CA"/>
+              </w:rPr>
+            </w:pPr>
+            <w:r>
+              <w:rPr>
+                <w:lang w:val="en-CA"/>
+              </w:rPr>
+              <w:t>Fetch (</w:t>
+            </w:r>
+            <w:r>
+              <w:rPr>
+                <w:lang w:val="en-CA"/>
+              </w:rPr>
+              <w:t>Vendor</w:t>
+            </w:r>
+            <w:r>
+              <w:rPr>
+                <w:lang w:val="en-CA"/>
+              </w:rPr>
+              <w:t>, PurchaseOrders</w:t>
+            </w:r>
+            <w:r>
+              <w:rPr>
+                <w:lang w:val="en-CA"/>
+              </w:rPr>
+              <w:t xml:space="preserve">),StockItems, </w:t>
+            </w:r>
+            <w:r>
+              <w:rPr>
+                <w:lang w:val="en-CA"/>
+              </w:rPr>
+              <w:t>SearchArgID</w:t>
+            </w:r>
+          </w:p>
+          <w:p>
+            <w:pPr>
+              <w:rPr>
+                <w:lang w:val="en-CA"/>
+              </w:rPr>
+            </w:pPr>
+          </w:p>
+          <w:p>
+            <w:pPr>
+              <w:rPr>
+                <w:lang w:val="en-CA"/>
+              </w:rPr>
+            </w:pPr>
+          </w:p>
+          <w:p>
+            <w:pPr>
+              <w:rPr>
+                <w:lang w:val="en-CA"/>
+              </w:rPr>
+            </w:pPr>
+          </w:p>
+        </w:tc>
+        <w:tc>
+          <w:tcPr>
+            <w:tcW w:w="4578" w:type="dxa"/>
+          </w:tcPr>
+          <w:p>
+            <w:pPr>
+              <w:rPr>
+                <w:lang w:val="en-CA"/>
+              </w:rPr>
+            </w:pPr>
+            <w:r>
+              <w:rPr>
+                <w:lang w:val="en-CA"/>
+              </w:rPr>
+              <w:t>OnClick / wired via ObjectDataSource</w:t>
+            </w:r>
+          </w:p>
+          <w:p>
+            <w:pPr>
+              <w:pStyle w:val="ListParagraph"/>
+              <w:numPr>
+                <w:ilvl w:val="0"/>
+                <w:numId w:val="2"/>
+              </w:numPr>
+              <w:rPr>
+                <w:lang w:val="en-CA"/>
+              </w:rPr>
+            </w:pPr>
+            <w:r>
+              <w:rPr>
+                <w:lang w:val="en-CA"/>
+              </w:rPr>
+              <w:t>Move selection value to SearchArgID;</w:t>
+            </w:r>
+          </w:p>
+          <w:p>
+            <w:pPr>
+              <w:pStyle w:val="ListParagraph"/>
+              <w:numPr>
+                <w:ilvl w:val="0"/>
+                <w:numId w:val="2"/>
+              </w:numPr>
+              <w:rPr>
+                <w:lang w:val="en-CA"/>
+              </w:rPr>
+            </w:pPr>
+            <w:r>
+              <w:rPr>
+                <w:lang w:val="en-CA"/>
+              </w:rPr>
+              <w:t>Bind data to StockItems</w:t>
+            </w:r>
+          </w:p>
+          <w:p>
+            <w:pPr>
+              <w:pStyle w:val="ListParagraph"/>
+              <w:numPr>
+                <w:ilvl w:val="0"/>
+                <w:numId w:val="2"/>
+              </w:numPr>
+              <w:rPr>
+                <w:lang w:val="en-CA"/>
+              </w:rPr>
+            </w:pPr>
+          </w:p>
+        </w:tc>
+      </w:tr>
+      <w:tr>
+        <w:tc>
+          <w:tcPr>
+            <w:tcW w:w="9350" w:type="dxa"/>
+            <w:gridSpan w:val="3"/>
+            <w:shd w:val="clear" w:color="auto" w:fill="DBDBDB" w:themeFill="accent3" w:themeFillTint="66"/>
+          </w:tcPr>
+          <w:p>
+            <w:pPr>
+              <w:rPr>
+                <w:lang w:val="en-CA"/>
+              </w:rPr>
+            </w:pPr>
+            <w:r>
+              <w:rPr>
+                <w:b/>
+                <w:sz w:val="18"/>
+                <w:lang w:val="en-CA"/>
+              </w:rPr>
+              <w:t>BBL Class(</w:t>
+            </w:r>
+            <w:proofErr w:type="spellStart"/>
+            <w:r>
+              <w:rPr>
+                <w:b/>
+                <w:sz w:val="18"/>
+                <w:lang w:val="en-CA"/>
+              </w:rPr>
+              <w:t>es</w:t>
+            </w:r>
+            <w:proofErr w:type="spellEnd"/>
+            <w:r>
+              <w:rPr>
+                <w:b/>
+                <w:sz w:val="18"/>
+                <w:lang w:val="en-CA"/>
+              </w:rPr>
+              <w:t>) and Method (s)</w:t>
+            </w:r>
+          </w:p>
+        </w:tc>
+      </w:tr>
+      <w:tr>
+        <w:tc>
+          <w:tcPr>
+            <w:tcW w:w="1885" w:type="dxa"/>
+          </w:tcPr>
+          <w:p>
+            <w:pPr>
+              <w:rPr>
+                <w:lang w:val="en-CA"/>
+              </w:rPr>
+            </w:pPr>
+            <w:r>
+              <w:rPr>
+                <w:lang w:val="en-CA"/>
+              </w:rPr>
+              <w:t>StockItemsController</w:t>
+            </w:r>
+            <w:r>
+              <w:rPr>
+                <w:lang w:val="en-CA"/>
+              </w:rPr>
+              <w:t>,</w:t>
+            </w:r>
+          </w:p>
+          <w:p>
+            <w:pPr>
+              <w:rPr>
+                <w:lang w:val="en-CA"/>
+              </w:rPr>
+            </w:pPr>
+            <w:r>
+              <w:rPr>
+                <w:lang w:val="en-CA"/>
+              </w:rPr>
+              <w:t>PurchaseOrdersController</w:t>
+            </w:r>
+          </w:p>
+        </w:tc>
+        <w:tc>
+          <w:tcPr>
+            <w:tcW w:w="7465" w:type="dxa"/>
+            <w:gridSpan w:val="2"/>
+          </w:tcPr>
+          <w:p>
+            <w:pPr>
+              <w:rPr>
+                <w:lang w:val="en-CA"/>
+              </w:rPr>
+            </w:pPr>
+            <w:r>
+              <w:rPr>
+                <w:rFonts w:cstheme="minorHAnsi"/>
+                <w:lang w:val="en-CA"/>
+              </w:rPr>
+              <w:t xml:space="preserve">● </w:t>
+            </w:r>
+            <w:r>
+              <w:rPr>
+                <w:rFonts w:cstheme="minorHAnsi"/>
+                <w:lang w:val="en-CA"/>
+              </w:rPr>
+              <w:t xml:space="preserve"> </w:t>
+            </w:r>
+            <w:r>
+              <w:rPr>
+                <w:lang w:val="en-CA"/>
+              </w:rPr>
+              <w:t>List</w:t>
+            </w:r>
+            <w:r>
+              <w:rPr>
+                <w:lang w:val="en-CA"/>
+              </w:rPr>
+              <w:t xml:space="preserve">&lt; </w:t>
+            </w:r>
+            <w:r>
+              <w:rPr>
+                <w:lang w:val="en-CA"/>
+              </w:rPr>
+              <w:t xml:space="preserve">StockItemsList </w:t>
+            </w:r>
+            <w:r>
+              <w:rPr>
+                <w:lang w:val="en-CA"/>
+              </w:rPr>
+              <w:t>&gt;</w:t>
+            </w:r>
+            <w:r>
+              <w:rPr>
+                <w:lang w:val="en-CA"/>
+              </w:rPr>
+              <w:t>List</w:t>
+            </w:r>
+            <w:r>
+              <w:rPr>
+                <w:lang w:val="en-CA"/>
+              </w:rPr>
+              <w:t>_</w:t>
+            </w:r>
+            <w:r>
+              <w:rPr>
+                <w:lang w:val="en-CA"/>
+              </w:rPr>
+              <w:t>StockItemsForNewSuggestedOrder</w:t>
+            </w:r>
+            <w:r>
+              <w:rPr>
+                <w:lang w:val="en-CA"/>
+              </w:rPr>
+              <w:t>(</w:t>
+            </w:r>
+            <w:r>
+              <w:rPr>
+                <w:lang w:val="en-CA"/>
+              </w:rPr>
+              <w:t>argid</w:t>
+            </w:r>
+            <w:r>
+              <w:rPr>
+                <w:lang w:val="en-CA"/>
+              </w:rPr>
+              <w:t>)</w:t>
+            </w:r>
+          </w:p>
+          <w:p>
+            <w:pPr>
+              <w:rPr>
+                <w:lang w:val="en-CA"/>
+              </w:rPr>
+            </w:pPr>
+            <w:r>
+              <w:rPr>
+                <w:lang w:val="en-CA"/>
+              </w:rPr>
+              <w:t>Create</w:t>
+            </w:r>
+            <w:r>
+              <w:rPr>
+                <w:lang w:val="en-CA"/>
+              </w:rPr>
+              <w:t xml:space="preserve"> </w:t>
+            </w:r>
+            <w:r>
+              <w:rPr>
+                <w:lang w:val="en-CA"/>
+              </w:rPr>
+              <w:t>new order</w:t>
+            </w:r>
+            <w:r>
+              <w:rPr>
+                <w:lang w:val="en-CA"/>
+              </w:rPr>
+              <w:t xml:space="preserve">. Return </w:t>
+            </w:r>
+            <w:r>
+              <w:rPr>
+                <w:lang w:val="en-CA"/>
+              </w:rPr>
+              <w:t>stockItemId,</w:t>
+            </w:r>
+            <w:r>
+              <w:rPr>
+                <w:lang w:val="en-CA"/>
+              </w:rPr>
+              <w:t xml:space="preserve"> </w:t>
+            </w:r>
+            <w:r>
+              <w:rPr>
+                <w:lang w:val="en-CA"/>
+              </w:rPr>
+              <w:t>description,</w:t>
+            </w:r>
+            <w:r>
+              <w:rPr>
+                <w:lang w:val="en-CA"/>
+              </w:rPr>
+              <w:t xml:space="preserve"> </w:t>
+            </w:r>
+            <w:r>
+              <w:rPr>
+                <w:lang w:val="en-CA"/>
+              </w:rPr>
+              <w:t>quantityonhand,</w:t>
+            </w:r>
+            <w:r>
+              <w:rPr>
+                <w:lang w:val="en-CA"/>
+              </w:rPr>
+              <w:t xml:space="preserve"> </w:t>
+            </w:r>
+            <w:r>
+              <w:rPr>
+                <w:lang w:val="en-CA"/>
+              </w:rPr>
+              <w:t>quantityonorder,</w:t>
+            </w:r>
+            <w:r>
+              <w:rPr>
+                <w:lang w:val="en-CA"/>
+              </w:rPr>
+              <w:t xml:space="preserve"> </w:t>
+            </w:r>
+            <w:r>
+              <w:rPr>
+                <w:lang w:val="en-CA"/>
+              </w:rPr>
+              <w:t>reorderlevel,</w:t>
+            </w:r>
+            <w:r>
+              <w:rPr>
+                <w:lang w:val="en-CA"/>
+              </w:rPr>
+              <w:t xml:space="preserve"> </w:t>
+            </w:r>
+            <w:r>
+              <w:rPr>
+                <w:lang w:val="en-CA"/>
+              </w:rPr>
+              <w:t>buffer,</w:t>
+            </w:r>
+            <w:r>
+              <w:rPr>
+                <w:lang w:val="en-CA"/>
+              </w:rPr>
+              <w:t xml:space="preserve"> </w:t>
+            </w:r>
+            <w:r>
+              <w:rPr>
+                <w:lang w:val="en-CA"/>
+              </w:rPr>
+              <w:t xml:space="preserve">Price. Display in </w:t>
+            </w:r>
+            <w:r>
+              <w:rPr>
+                <w:lang w:val="en-CA"/>
+              </w:rPr>
+              <w:t>New Suggested Order</w:t>
+            </w:r>
+            <w:r>
+              <w:rPr>
+                <w:lang w:val="en-CA"/>
+              </w:rPr>
+              <w:t>.</w:t>
+            </w:r>
+          </w:p>
+          <w:p>
+            <w:pPr>
+              <w:rPr>
+                <w:lang w:val="en-CA"/>
+              </w:rPr>
+            </w:pPr>
+          </w:p>
+          <w:p>
+            <w:pPr>
+              <w:rPr>
+                <w:lang w:val="en-CA"/>
+              </w:rPr>
+            </w:pPr>
+            <w:r>
+              <w:rPr>
+                <w:rFonts w:cstheme="minorHAnsi"/>
+                <w:lang w:val="en-CA"/>
+              </w:rPr>
+              <w:t>●</w:t>
+            </w:r>
+            <w:r>
+              <w:rPr>
+                <w:rFonts w:cstheme="minorHAnsi"/>
+                <w:lang w:val="en-CA"/>
+              </w:rPr>
+              <w:t xml:space="preserve"> </w:t>
+            </w:r>
+            <w:r>
+              <w:rPr>
+                <w:lang w:val="en-CA"/>
+              </w:rPr>
+              <w:t xml:space="preserve">List&lt; </w:t>
+            </w:r>
+            <w:r>
+              <w:rPr>
+                <w:lang w:val="en-CA"/>
+              </w:rPr>
+              <w:t>VendorStockItems</w:t>
+            </w:r>
+            <w:r>
+              <w:rPr>
+                <w:lang w:val="en-CA"/>
+              </w:rPr>
+              <w:t>List</w:t>
+            </w:r>
+            <w:r>
+              <w:rPr>
+                <w:lang w:val="en-CA"/>
+              </w:rPr>
+              <w:t xml:space="preserve"> &gt;</w:t>
+            </w:r>
+            <w:r>
+              <w:rPr>
+                <w:lang w:val="en-CA"/>
+              </w:rPr>
+              <w:t>List</w:t>
+            </w:r>
+            <w:r>
+              <w:rPr>
+                <w:lang w:val="en-CA"/>
+              </w:rPr>
+              <w:t>_StockItemsForNewSuggestedOrder(argid)</w:t>
+            </w:r>
+          </w:p>
+          <w:p>
+            <w:pPr>
+              <w:rPr>
+                <w:lang w:val="en-CA"/>
+              </w:rPr>
+            </w:pPr>
+            <w:r>
+              <w:rPr>
+                <w:lang w:val="en-CA"/>
+              </w:rPr>
+              <w:t>Create new order. Return stockItemId, description, quantityonhand, quantityonorder, reorderlevel, buffer, Price. Display in New Suggested Order.</w:t>
+            </w:r>
+            <w:bookmarkStart w:id="0" w:name="_GoBack"/>
+            <w:bookmarkEnd w:id="0"/>
+          </w:p>
+          <w:p>
+            <w:pPr>
+              <w:rPr>
+                <w:lang w:val="en-CA"/>
+              </w:rPr>
+            </w:pPr>
+          </w:p>
+          <w:p>
+            <w:pPr>
+              <w:rPr>
+                <w:lang w:val="en-CA"/>
+              </w:rPr>
+            </w:pPr>
+          </w:p>
+          <w:p>
+            <w:pPr>
+              <w:rPr>
+                <w:lang w:val="en-CA"/>
+              </w:rPr>
+            </w:pPr>
+            <w:r>
+              <w:rPr>
+                <w:lang w:val="en-CA"/>
+              </w:rPr>
+              <w:t xml:space="preserve"> </w:t>
+            </w:r>
+            <w:r>
+              <w:rPr>
+                <w:lang w:val="en-CA"/>
+              </w:rPr>
+              <w:t xml:space="preserve"> </w:t>
+            </w:r>
+            <w:r>
+              <w:rPr>
+                <w:rFonts w:cstheme="minorHAnsi"/>
+                <w:lang w:val="en-CA"/>
+              </w:rPr>
+              <w:t>●</w:t>
+            </w:r>
+            <w:r>
+              <w:rPr>
+                <w:rFonts w:cstheme="minorHAnsi"/>
+                <w:lang w:val="en-CA"/>
+              </w:rPr>
+              <w:t xml:space="preserve"> </w:t>
+            </w:r>
+            <w:r>
+              <w:rPr>
+                <w:lang w:val="en-CA"/>
+              </w:rPr>
+              <w:t>List&lt; StockItemsList &gt; List_StockItemsFor</w:t>
+            </w:r>
+            <w:r>
+              <w:rPr>
+                <w:lang w:val="en-CA"/>
+              </w:rPr>
+              <w:t>CurrentActive</w:t>
+            </w:r>
+            <w:r>
+              <w:rPr>
+                <w:lang w:val="en-CA"/>
+              </w:rPr>
+              <w:t>Order(</w:t>
+            </w:r>
+            <w:r>
+              <w:rPr>
+                <w:lang w:val="en-CA"/>
+              </w:rPr>
+              <w:t>argid</w:t>
+            </w:r>
+            <w:r>
+              <w:rPr>
+                <w:lang w:val="en-CA"/>
+              </w:rPr>
+              <w:t>)</w:t>
+            </w:r>
+          </w:p>
+          <w:p>
+            <w:pPr>
+              <w:rPr>
+                <w:lang w:val="en-CA"/>
+              </w:rPr>
+            </w:pPr>
+            <w:r>
+              <w:rPr>
+                <w:lang w:val="en-CA"/>
+              </w:rPr>
+              <w:t xml:space="preserve">Retrieve a list of </w:t>
+            </w:r>
+            <w:r>
+              <w:rPr>
+                <w:lang w:val="en-CA"/>
+              </w:rPr>
+              <w:t>CurrentActiveOrder</w:t>
+            </w:r>
+            <w:r>
+              <w:rPr>
+                <w:lang w:val="en-CA"/>
+              </w:rPr>
+              <w:t xml:space="preserve"> for </w:t>
+            </w:r>
+            <w:r>
+              <w:rPr>
+                <w:lang w:val="en-CA"/>
+              </w:rPr>
+              <w:t>Placing Orders</w:t>
+            </w:r>
+            <w:r>
+              <w:rPr>
+                <w:lang w:val="en-CA"/>
+              </w:rPr>
+              <w:t>. Return stockItemId</w:t>
+            </w:r>
+            <w:r>
+              <w:rPr>
+                <w:lang w:val="en-CA"/>
+              </w:rPr>
+              <w:t>, description,</w:t>
+            </w:r>
+            <w:r>
+              <w:rPr>
+                <w:lang w:val="en-CA"/>
+              </w:rPr>
+              <w:t xml:space="preserve"> </w:t>
+            </w:r>
+            <w:r>
+              <w:rPr>
+                <w:lang w:val="en-CA"/>
+              </w:rPr>
+              <w:t>quantityonhand, quantityonorder,</w:t>
+            </w:r>
+            <w:r>
+              <w:rPr>
+                <w:lang w:val="en-CA"/>
+              </w:rPr>
+              <w:t xml:space="preserve"> </w:t>
+            </w:r>
+            <w:r>
+              <w:rPr>
+                <w:lang w:val="en-CA"/>
+              </w:rPr>
+              <w:t>reorderlevel,</w:t>
+            </w:r>
+            <w:r>
+              <w:rPr>
+                <w:lang w:val="en-CA"/>
+              </w:rPr>
+              <w:t xml:space="preserve"> </w:t>
+            </w:r>
+            <w:r>
+              <w:rPr>
+                <w:lang w:val="en-CA"/>
+              </w:rPr>
+              <w:t>quantitytoorder,</w:t>
+            </w:r>
+            <w:r>
+              <w:rPr>
+                <w:lang w:val="en-CA"/>
+              </w:rPr>
+              <w:t xml:space="preserve"> </w:t>
+            </w:r>
+            <w:r>
+              <w:rPr>
+                <w:lang w:val="en-CA"/>
+              </w:rPr>
+              <w:t>Price</w:t>
+            </w:r>
+            <w:r>
+              <w:rPr>
+                <w:lang w:val="en-CA"/>
+              </w:rPr>
+              <w:t xml:space="preserve">. Display in </w:t>
+            </w:r>
+            <w:r>
+              <w:rPr>
+                <w:lang w:val="en-CA"/>
+              </w:rPr>
+              <w:t>Current Active Order</w:t>
+            </w:r>
+            <w:r>
+              <w:rPr>
+                <w:lang w:val="en-CA"/>
+              </w:rPr>
+              <w:t>.</w:t>
+            </w:r>
+          </w:p>
+          <w:p>
+            <w:pPr>
+              <w:rPr>
+                <w:lang w:val="en-CA"/>
+              </w:rPr>
+            </w:pPr>
+          </w:p>
+          <w:p>
+            <w:pPr>
+              <w:rPr>
+                <w:lang w:val="en-CA"/>
+              </w:rPr>
+            </w:pPr>
+            <w:r>
+              <w:rPr>
+                <w:rFonts w:cstheme="minorHAnsi"/>
+                <w:lang w:val="en-CA"/>
+              </w:rPr>
+              <w:t xml:space="preserve">● </w:t>
+            </w:r>
+            <w:r>
+              <w:rPr>
+                <w:lang w:val="en-CA"/>
+              </w:rPr>
+              <w:t xml:space="preserve">List&lt; </w:t>
+            </w:r>
+            <w:r>
+              <w:rPr>
+                <w:lang w:val="en-CA"/>
+              </w:rPr>
+              <w:t>VendorStockItems</w:t>
+            </w:r>
+            <w:r>
+              <w:rPr>
+                <w:lang w:val="en-CA"/>
+              </w:rPr>
+              <w:t xml:space="preserve"> &gt; List_</w:t>
+            </w:r>
+            <w:r>
+              <w:rPr>
+                <w:lang w:val="en-CA"/>
+              </w:rPr>
+              <w:t>VendorStockItems</w:t>
+            </w:r>
+            <w:r>
+              <w:rPr>
+                <w:lang w:val="en-CA"/>
+              </w:rPr>
+              <w:t>ForCurrentActiveOrder(argid)</w:t>
+            </w:r>
+          </w:p>
+          <w:p>
+            <w:pPr>
+              <w:rPr>
+                <w:lang w:val="en-CA"/>
+              </w:rPr>
+            </w:pPr>
+            <w:r>
+              <w:rPr>
+                <w:lang w:val="en-CA"/>
+              </w:rPr>
+              <w:t xml:space="preserve">Retrieve a list of </w:t>
+            </w:r>
+            <w:r>
+              <w:rPr>
+                <w:lang w:val="en-CA"/>
+              </w:rPr>
+              <w:t>VendorStockItems</w:t>
+            </w:r>
+            <w:r>
+              <w:rPr>
+                <w:lang w:val="en-CA"/>
+              </w:rPr>
+              <w:t xml:space="preserve"> for </w:t>
+            </w:r>
+            <w:r>
+              <w:rPr>
+                <w:lang w:val="en-CA"/>
+              </w:rPr>
+              <w:t>Adding to current o</w:t>
+            </w:r>
+            <w:r>
+              <w:rPr>
+                <w:lang w:val="en-CA"/>
+              </w:rPr>
+              <w:t xml:space="preserve">rders. Return stockItemId, description, quantityonhand, quantityonorder, reorderlevel, </w:t>
+            </w:r>
+            <w:r>
+              <w:rPr>
+                <w:lang w:val="en-CA"/>
+              </w:rPr>
+              <w:t>buffer</w:t>
+            </w:r>
+            <w:r>
+              <w:rPr>
+                <w:lang w:val="en-CA"/>
+              </w:rPr>
+              <w:t xml:space="preserve">, Price. Display in </w:t>
+            </w:r>
+            <w:r>
+              <w:rPr>
+                <w:lang w:val="en-CA"/>
+              </w:rPr>
+              <w:t>Vendor StockItems</w:t>
+            </w:r>
+            <w:r>
+              <w:rPr>
+                <w:lang w:val="en-CA"/>
+              </w:rPr>
+              <w:t>.</w:t>
+            </w:r>
+            <w:r>
+              <w:rPr>
+                <w:lang w:val="en-CA"/>
+              </w:rPr>
+              <w:t xml:space="preserve"> </w:t>
+            </w:r>
+          </w:p>
+          <w:p>
+            <w:pPr>
+              <w:rPr>
+                <w:lang w:val="en-CA"/>
+              </w:rPr>
+            </w:pPr>
+          </w:p>
+          <w:p>
+            <w:pPr>
+              <w:rPr>
+                <w:lang w:val="en-CA"/>
+              </w:rPr>
+            </w:pPr>
+          </w:p>
+        </w:tc>
+      </w:tr>
+      <w:tr>
+        <w:tc>
+          <w:tcPr>
+            <w:tcW w:w="4772" w:type="dxa"/>
+            <w:gridSpan w:val="2"/>
+            <w:shd w:val="clear" w:color="auto" w:fill="DBDBDB" w:themeFill="accent3" w:themeFillTint="66"/>
+          </w:tcPr>
+          <w:p>
+            <w:pPr>
+              <w:rPr>
+                <w:b/>
+                <w:sz w:val="18"/>
+                <w:lang w:val="en-CA"/>
+              </w:rPr>
+            </w:pPr>
+            <w:r>
+              <w:rPr>
+                <w:b/>
+                <w:sz w:val="18"/>
+                <w:lang w:val="en-CA"/>
+              </w:rPr>
+              <w:t>SQL Table(s): (C,R,U,D)</w:t>
+            </w:r>
+          </w:p>
+        </w:tc>
+        <w:tc>
+          <w:tcPr>
+            <w:tcW w:w="4578" w:type="dxa"/>
+            <w:shd w:val="clear" w:color="auto" w:fill="DBDBDB" w:themeFill="accent3" w:themeFillTint="66"/>
+          </w:tcPr>
+          <w:p>
+            <w:pPr>
+              <w:rPr>
+                <w:b/>
+                <w:sz w:val="18"/>
+                <w:lang w:val="en-CA"/>
+              </w:rPr>
+            </w:pPr>
+            <w:r>
+              <w:rPr>
+                <w:b/>
+                <w:sz w:val="18"/>
+                <w:lang w:val="en-CA"/>
+              </w:rPr>
+              <w:t>Entities/DTOs/POCOs</w:t>
+            </w:r>
+          </w:p>
+        </w:tc>
+      </w:tr>
+      <w:tr>
+        <w:tc>
+          <w:tcPr>
+            <w:tcW w:w="4772" w:type="dxa"/>
+            <w:gridSpan w:val="2"/>
+          </w:tcPr>
+          <w:p>
+            <w:pPr>
+              <w:rPr>
+                <w:lang w:val="en-CA"/>
+              </w:rPr>
+            </w:pPr>
+            <w:r>
+              <w:rPr>
+                <w:lang w:val="en-CA"/>
+              </w:rPr>
+              <w:t>StockItems</w:t>
+            </w:r>
+            <w:r>
+              <w:rPr>
+                <w:lang w:val="en-CA"/>
+              </w:rPr>
+              <w:t xml:space="preserve"> (R)</w:t>
+            </w:r>
+            <w:r>
+              <w:rPr>
+                <w:lang w:val="en-CA"/>
+              </w:rPr>
+              <w:t>, PurchaseOrders (C)</w:t>
+            </w:r>
+          </w:p>
+        </w:tc>
+        <w:tc>
+          <w:tcPr>
+            <w:tcW w:w="4578" w:type="dxa"/>
+          </w:tcPr>
+          <w:p>
+            <w:pPr>
+              <w:rPr>
+                <w:lang w:val="en-CA"/>
+              </w:rPr>
+            </w:pPr>
+            <w:r>
+              <w:rPr>
+                <w:lang w:val="en-CA"/>
+              </w:rPr>
+              <w:t>StockItemsList</w:t>
+            </w:r>
+            <w:r>
+              <w:rPr>
+                <w:lang w:val="en-CA"/>
+              </w:rPr>
+              <w:t>(P)</w:t>
+            </w:r>
+            <w:r>
+              <w:rPr>
+                <w:lang w:val="en-CA"/>
+              </w:rPr>
+              <w:t>,</w:t>
+            </w:r>
+            <w:r>
+              <w:rPr>
+                <w:lang w:val="en-CA"/>
+              </w:rPr>
+              <w:t xml:space="preserve"> </w:t>
+            </w:r>
+            <w:r>
+              <w:rPr>
+                <w:lang w:val="en-CA"/>
+              </w:rPr>
+              <w:t>PurchaseOrdersList(p),</w:t>
+            </w:r>
+          </w:p>
+        </w:tc>
+      </w:tr>
+    </w:tbl>
+    <w:p>
+      <w:pPr>
+        <w:rPr>
+          <w:lang w:val="en-CA" w:eastAsia="en-CA"/>
+        </w:rPr>
+      </w:pPr>
+    </w:p>
+    <w:tbl>
+      <w:tblPr>
+        <w:tblStyle w:val="TableGrid"/>
+        <w:tblpPr w:leftFromText="180" w:rightFromText="180" w:vertAnchor="page" w:horzAnchor="margin" w:tblpY="10756"/>
         <w:tblW w:w="0" w:type="auto"/>
         <w:tblLook w:val="04A0" w:firstRow="1" w:lastRow="0" w:firstColumn="1" w:lastColumn="0" w:noHBand="0" w:noVBand="1"/>
       </w:tblPr>
@@ -698,6 +1694,281 @@
         </w:tc>
       </w:tr>
     </w:tbl>
+    <w:p>
+      <w:pPr>
+        <w:tabs>
+          <w:tab w:val="left" w:pos="1425"/>
+        </w:tabs>
+        <w:rPr>
+          <w:lang w:val="en-CA" w:eastAsia="en-CA"/>
+        </w:rPr>
+      </w:pPr>
+    </w:p>
+    <w:p>
+      <w:pPr>
+        <w:rPr>
+          <w:lang w:val="en-CA" w:eastAsia="en-CA"/>
+        </w:rPr>
+      </w:pPr>
+    </w:p>
+    <w:p>
+      <w:pPr>
+        <w:rPr>
+          <w:lang w:val="en-CA" w:eastAsia="en-CA"/>
+        </w:rPr>
+      </w:pPr>
+    </w:p>
+    <w:p>
+      <w:pPr>
+        <w:rPr>
+          <w:lang w:val="en-CA" w:eastAsia="en-CA"/>
+        </w:rPr>
+      </w:pPr>
+    </w:p>
+    <w:p>
+      <w:pPr>
+        <w:rPr>
+          <w:lang w:val="en-CA" w:eastAsia="en-CA"/>
+        </w:rPr>
+      </w:pPr>
+    </w:p>
+    <w:p>
+      <w:pPr>
+        <w:rPr>
+          <w:lang w:val="en-CA" w:eastAsia="en-CA"/>
+        </w:rPr>
+      </w:pPr>
+    </w:p>
+    <w:p>
+      <w:pPr>
+        <w:rPr>
+          <w:lang w:val="en-CA" w:eastAsia="en-CA"/>
+        </w:rPr>
+      </w:pPr>
+    </w:p>
+    <w:p>
+      <w:pPr>
+        <w:rPr>
+          <w:lang w:val="en-CA" w:eastAsia="en-CA"/>
+        </w:rPr>
+      </w:pPr>
+    </w:p>
+    <w:p>
+      <w:pPr>
+        <w:rPr>
+          <w:lang w:val="en-CA" w:eastAsia="en-CA"/>
+        </w:rPr>
+      </w:pPr>
+    </w:p>
+    <w:tbl>
+      <w:tblPr>
+        <w:tblStyle w:val="TableGrid"/>
+        <w:tblW w:w="0" w:type="auto"/>
+        <w:tblLook w:val="04A0" w:firstRow="1" w:lastRow="0" w:firstColumn="1" w:lastColumn="0" w:noHBand="0" w:noVBand="1"/>
+      </w:tblPr>
+      <w:tblGrid>
+        <w:gridCol w:w="2405"/>
+        <w:gridCol w:w="2126"/>
+        <w:gridCol w:w="4819"/>
+      </w:tblGrid>
+      <w:tr>
+        <w:tc>
+          <w:tcPr>
+            <w:tcW w:w="4531" w:type="dxa"/>
+            <w:gridSpan w:val="2"/>
+            <w:shd w:val="clear" w:color="auto" w:fill="DBDBDB" w:themeFill="accent3" w:themeFillTint="66"/>
+          </w:tcPr>
+          <w:p>
+            <w:pPr>
+              <w:rPr>
+                <w:b/>
+                <w:sz w:val="18"/>
+                <w:lang w:val="en-CA"/>
+              </w:rPr>
+            </w:pPr>
+          </w:p>
+        </w:tc>
+        <w:tc>
+          <w:tcPr>
+            <w:tcW w:w="4819" w:type="dxa"/>
+            <w:shd w:val="clear" w:color="auto" w:fill="DBDBDB" w:themeFill="accent3" w:themeFillTint="66"/>
+          </w:tcPr>
+          <w:p>
+            <w:pPr>
+              <w:rPr>
+                <w:b/>
+                <w:sz w:val="18"/>
+                <w:lang w:val="en-CA"/>
+              </w:rPr>
+            </w:pPr>
+          </w:p>
+        </w:tc>
+      </w:tr>
+      <w:tr>
+        <w:tc>
+          <w:tcPr>
+            <w:tcW w:w="4531" w:type="dxa"/>
+            <w:gridSpan w:val="2"/>
+          </w:tcPr>
+          <w:p>
+            <w:pPr>
+              <w:rPr>
+                <w:lang w:val="en-CA"/>
+              </w:rPr>
+            </w:pPr>
+          </w:p>
+        </w:tc>
+        <w:tc>
+          <w:tcPr>
+            <w:tcW w:w="4819" w:type="dxa"/>
+          </w:tcPr>
+          <w:p>
+            <w:pPr>
+              <w:pStyle w:val="ListParagraph"/>
+              <w:numPr>
+                <w:ilvl w:val="0"/>
+                <w:numId w:val="1"/>
+              </w:numPr>
+              <w:rPr>
+                <w:lang w:val="en-CA"/>
+              </w:rPr>
+            </w:pPr>
+          </w:p>
+        </w:tc>
+      </w:tr>
+      <w:tr>
+        <w:tc>
+          <w:tcPr>
+            <w:tcW w:w="9350" w:type="dxa"/>
+            <w:gridSpan w:val="3"/>
+            <w:shd w:val="clear" w:color="auto" w:fill="DBDBDB" w:themeFill="accent3" w:themeFillTint="66"/>
+          </w:tcPr>
+          <w:p>
+            <w:pPr>
+              <w:rPr>
+                <w:b/>
+                <w:sz w:val="18"/>
+                <w:lang w:val="en-CA"/>
+              </w:rPr>
+            </w:pPr>
+          </w:p>
+        </w:tc>
+      </w:tr>
+      <w:tr>
+        <w:tc>
+          <w:tcPr>
+            <w:tcW w:w="2405" w:type="dxa"/>
+          </w:tcPr>
+          <w:p>
+            <w:pPr>
+              <w:rPr>
+                <w:lang w:val="en-CA"/>
+              </w:rPr>
+            </w:pPr>
+          </w:p>
+        </w:tc>
+        <w:tc>
+          <w:tcPr>
+            <w:tcW w:w="6945" w:type="dxa"/>
+            <w:gridSpan w:val="2"/>
+          </w:tcPr>
+          <w:p>
+            <w:pPr>
+              <w:rPr>
+                <w:lang w:val="en-CA"/>
+              </w:rPr>
+            </w:pPr>
+          </w:p>
+        </w:tc>
+      </w:tr>
+      <w:tr>
+        <w:tc>
+          <w:tcPr>
+            <w:tcW w:w="4531" w:type="dxa"/>
+            <w:gridSpan w:val="2"/>
+            <w:shd w:val="clear" w:color="auto" w:fill="DBDBDB" w:themeFill="accent3" w:themeFillTint="66"/>
+          </w:tcPr>
+          <w:p>
+            <w:pPr>
+              <w:rPr>
+                <w:b/>
+                <w:sz w:val="18"/>
+                <w:lang w:val="en-CA"/>
+              </w:rPr>
+            </w:pPr>
+          </w:p>
+        </w:tc>
+        <w:tc>
+          <w:tcPr>
+            <w:tcW w:w="4819" w:type="dxa"/>
+            <w:shd w:val="clear" w:color="auto" w:fill="DBDBDB" w:themeFill="accent3" w:themeFillTint="66"/>
+          </w:tcPr>
+          <w:p>
+            <w:pPr>
+              <w:rPr>
+                <w:b/>
+                <w:sz w:val="18"/>
+                <w:lang w:val="en-CA"/>
+              </w:rPr>
+            </w:pPr>
+          </w:p>
+        </w:tc>
+      </w:tr>
+      <w:tr>
+        <w:tc>
+          <w:tcPr>
+            <w:tcW w:w="4531" w:type="dxa"/>
+            <w:gridSpan w:val="2"/>
+          </w:tcPr>
+          <w:p>
+            <w:pPr>
+              <w:rPr>
+                <w:lang w:val="en-CA"/>
+              </w:rPr>
+            </w:pPr>
+          </w:p>
+        </w:tc>
+        <w:tc>
+          <w:tcPr>
+            <w:tcW w:w="4819" w:type="dxa"/>
+          </w:tcPr>
+          <w:p>
+            <w:pPr>
+              <w:rPr>
+                <w:lang w:val="en-CA"/>
+              </w:rPr>
+            </w:pPr>
+          </w:p>
+        </w:tc>
+      </w:tr>
+    </w:tbl>
+    <w:p>
+      <w:pPr>
+        <w:rPr>
+          <w:lang w:val="en-CA" w:eastAsia="en-CA"/>
+        </w:rPr>
+      </w:pPr>
+      <w:r>
+        <w:rPr>
+          <w:lang w:val="en-CA" w:eastAsia="en-CA"/>
+        </w:rPr>
+        <w:br w:type="page"/>
+      </w:r>
+    </w:p>
+    <w:p>
+      <w:pPr>
+        <w:rPr>
+          <w:lang w:val="en-CA" w:eastAsia="en-CA"/>
+        </w:rPr>
+      </w:pPr>
+    </w:p>
+    <w:p>
+      <w:pPr>
+        <w:rPr>
+          <w:lang w:val="en-CA" w:eastAsia="en-CA"/>
+        </w:rPr>
+      </w:pPr>
+    </w:p>
     <w:p>
       <w:pPr>
         <w:pStyle w:val="Heading1"/>
@@ -905,35 +2176,7 @@
               <w:rPr>
                 <w:lang w:val="en-CA"/>
               </w:rPr>
-              <w:t>List&lt;</w:t>
-            </w:r>
-            <w:proofErr w:type="spellStart"/>
-            <w:r>
-              <w:rPr>
-                <w:lang w:val="en-CA"/>
-              </w:rPr>
-              <w:t>SelectionList</w:t>
-            </w:r>
-            <w:proofErr w:type="spellEnd"/>
-            <w:r>
-              <w:rPr>
-                <w:lang w:val="en-CA"/>
-              </w:rPr>
-              <w:t xml:space="preserve">&gt; </w:t>
-            </w:r>
-            <w:proofErr w:type="spellStart"/>
-            <w:r>
-              <w:rPr>
-                <w:lang w:val="en-CA"/>
-              </w:rPr>
-              <w:t>List_AlbumTitles</w:t>
-            </w:r>
-            <w:proofErr w:type="spellEnd"/>
-            <w:r>
-              <w:rPr>
-                <w:lang w:val="en-CA"/>
-              </w:rPr>
-              <w:t>()</w:t>
+              <w:t>List&lt;SelectionList&gt; List_AlbumTitles()</w:t>
             </w:r>
           </w:p>
           <w:p>
@@ -1030,19 +2273,11 @@
                 <w:lang w:val="en-CA"/>
               </w:rPr>
             </w:pPr>
-            <w:proofErr w:type="spellStart"/>
-            <w:r>
-              <w:rPr>
-                <w:lang w:val="en-CA"/>
-              </w:rPr>
-              <w:t>SelectionList</w:t>
-            </w:r>
-            <w:proofErr w:type="spellEnd"/>
-            <w:r>
-              <w:rPr>
-                <w:lang w:val="en-CA"/>
-              </w:rPr>
-              <w:t xml:space="preserve"> (P)</w:t>
+            <w:r>
+              <w:rPr>
+                <w:lang w:val="en-CA"/>
+              </w:rPr>
+              <w:t>SelectionList (P)</w:t>
             </w:r>
           </w:p>
         </w:tc>
@@ -1158,30 +2393,8 @@
               <w:rPr>
                 <w:lang w:val="en-CA"/>
               </w:rPr>
-              <w:t xml:space="preserve">Tracks, </w:t>
-            </w:r>
-            <w:proofErr w:type="spellStart"/>
-            <w:r>
-              <w:rPr>
-                <w:lang w:val="en-CA"/>
-              </w:rPr>
-              <w:t>TracksBy</w:t>
-            </w:r>
-            <w:proofErr w:type="spellEnd"/>
-            <w:r>
-              <w:rPr>
-                <w:lang w:val="en-CA"/>
-              </w:rPr>
-              <w:t xml:space="preserve">, </w:t>
-            </w:r>
-            <w:proofErr w:type="spellStart"/>
-            <w:r>
-              <w:rPr>
-                <w:lang w:val="en-CA"/>
-              </w:rPr>
-              <w:t>SearchArgID</w:t>
-            </w:r>
-            <w:proofErr w:type="spellEnd"/>
+              <w:t>Tracks, TracksBy, SearchArgID</w:t>
+            </w:r>
           </w:p>
         </w:tc>
         <w:tc>
@@ -1194,19 +2407,11 @@
                 <w:lang w:val="en-CA"/>
               </w:rPr>
             </w:pPr>
-            <w:proofErr w:type="spellStart"/>
-            <w:r>
-              <w:rPr>
-                <w:lang w:val="en-CA"/>
-              </w:rPr>
-              <w:t>OnClick</w:t>
-            </w:r>
-            <w:proofErr w:type="spellEnd"/>
-            <w:r>
-              <w:rPr>
-                <w:lang w:val="en-CA"/>
-              </w:rPr>
-              <w:t xml:space="preserve"> / wired via ObjectDataSource</w:t>
+            <w:r>
+              <w:rPr>
+                <w:lang w:val="en-CA"/>
+              </w:rPr>
+              <w:t>OnClick / wired via ObjectDataSource</w:t>
             </w:r>
           </w:p>
           <w:p>
@@ -1224,35 +2429,7 @@
               <w:rPr>
                 <w:lang w:val="en-CA"/>
               </w:rPr>
-              <w:t xml:space="preserve">Move selection value to </w:t>
-            </w:r>
-            <w:proofErr w:type="spellStart"/>
-            <w:r>
-              <w:rPr>
-                <w:lang w:val="en-CA"/>
-              </w:rPr>
-              <w:t>TracksBy</w:t>
-            </w:r>
-            <w:proofErr w:type="spellEnd"/>
-            <w:r>
-              <w:rPr>
-                <w:lang w:val="en-CA"/>
-              </w:rPr>
-              <w:t xml:space="preserve">, DDL id to </w:t>
-            </w:r>
-            <w:proofErr w:type="spellStart"/>
-            <w:r>
-              <w:rPr>
-                <w:lang w:val="en-CA"/>
-              </w:rPr>
-              <w:t>SearchArgID</w:t>
-            </w:r>
-            <w:proofErr w:type="spellEnd"/>
-            <w:r>
-              <w:rPr>
-                <w:lang w:val="en-CA"/>
-              </w:rPr>
-              <w:t xml:space="preserve">; </w:t>
+              <w:t xml:space="preserve">Move selection value to TracksBy, DDL id to SearchArgID; </w:t>
             </w:r>
           </w:p>
           <w:p>
@@ -1415,21 +2592,7 @@
               <w:rPr>
                 <w:lang w:val="en-CA"/>
               </w:rPr>
-              <w:t xml:space="preserve"> </w:t>
-            </w:r>
-            <w:proofErr w:type="spellStart"/>
-            <w:r>
-              <w:rPr>
-                <w:lang w:val="en-CA"/>
-              </w:rPr>
-              <w:t>argid</w:t>
-            </w:r>
-            <w:proofErr w:type="spellEnd"/>
-            <w:r>
-              <w:rPr>
-                <w:lang w:val="en-CA"/>
-              </w:rPr>
-              <w:t>)</w:t>
+              <w:t xml:space="preserve"> argid)</w:t>
             </w:r>
           </w:p>
           <w:p>
@@ -1710,16 +2873,8 @@
               <w:rPr>
                 <w:lang w:val="en-CA"/>
               </w:rPr>
-              <w:t xml:space="preserve">Fetch </w:t>
-            </w:r>
-            <w:proofErr w:type="spellStart"/>
-            <w:r>
-              <w:rPr>
-                <w:lang w:val="en-CA"/>
-              </w:rPr>
-              <w:t>OnClick</w:t>
-            </w:r>
-            <w:proofErr w:type="spellEnd"/>
+              <w:t>Fetch OnClick</w:t>
+            </w:r>
           </w:p>
           <w:p>
             <w:pPr>
@@ -2283,9 +3438,9 @@
     </w:lvl>
   </w:abstractNum>
   <w:abstractNum w:abstractNumId="1" w15:restartNumberingAfterBreak="0">
-    <w:nsid w:val="63087935"/>
+    <w:nsid w:val="1F8C7592"/>
     <w:multiLevelType w:val="hybridMultilevel"/>
-    <w:tmpl w:val="8E6E85C0"/>
+    <w:tmpl w:val="74E03648"/>
     <w:lvl w:ilvl="0" w:tplc="04090001">
       <w:start w:val="1"/>
       <w:numFmt w:val="bullet"/>
@@ -2395,11 +3550,359 @@
       </w:rPr>
     </w:lvl>
   </w:abstractNum>
+  <w:abstractNum w:abstractNumId="2" w15:restartNumberingAfterBreak="0">
+    <w:nsid w:val="2CCD7BDC"/>
+    <w:multiLevelType w:val="hybridMultilevel"/>
+    <w:tmpl w:val="D3E6B5E2"/>
+    <w:lvl w:ilvl="0" w:tplc="04090001">
+      <w:start w:val="1"/>
+      <w:numFmt w:val="bullet"/>
+      <w:lvlText w:val=""/>
+      <w:lvlJc w:val="left"/>
+      <w:pPr>
+        <w:ind w:left="720" w:hanging="360"/>
+      </w:pPr>
+      <w:rPr>
+        <w:rFonts w:ascii="Symbol" w:hAnsi="Symbol" w:hint="default"/>
+      </w:rPr>
+    </w:lvl>
+    <w:lvl w:ilvl="1" w:tplc="04090003" w:tentative="1">
+      <w:start w:val="1"/>
+      <w:numFmt w:val="bullet"/>
+      <w:lvlText w:val="o"/>
+      <w:lvlJc w:val="left"/>
+      <w:pPr>
+        <w:ind w:left="1440" w:hanging="360"/>
+      </w:pPr>
+      <w:rPr>
+        <w:rFonts w:ascii="Courier New" w:hAnsi="Courier New" w:cs="Courier New" w:hint="default"/>
+      </w:rPr>
+    </w:lvl>
+    <w:lvl w:ilvl="2" w:tplc="04090005" w:tentative="1">
+      <w:start w:val="1"/>
+      <w:numFmt w:val="bullet"/>
+      <w:lvlText w:val=""/>
+      <w:lvlJc w:val="left"/>
+      <w:pPr>
+        <w:ind w:left="2160" w:hanging="360"/>
+      </w:pPr>
+      <w:rPr>
+        <w:rFonts w:ascii="Wingdings" w:hAnsi="Wingdings" w:hint="default"/>
+      </w:rPr>
+    </w:lvl>
+    <w:lvl w:ilvl="3" w:tplc="04090001" w:tentative="1">
+      <w:start w:val="1"/>
+      <w:numFmt w:val="bullet"/>
+      <w:lvlText w:val=""/>
+      <w:lvlJc w:val="left"/>
+      <w:pPr>
+        <w:ind w:left="2880" w:hanging="360"/>
+      </w:pPr>
+      <w:rPr>
+        <w:rFonts w:ascii="Symbol" w:hAnsi="Symbol" w:hint="default"/>
+      </w:rPr>
+    </w:lvl>
+    <w:lvl w:ilvl="4" w:tplc="04090003" w:tentative="1">
+      <w:start w:val="1"/>
+      <w:numFmt w:val="bullet"/>
+      <w:lvlText w:val="o"/>
+      <w:lvlJc w:val="left"/>
+      <w:pPr>
+        <w:ind w:left="3600" w:hanging="360"/>
+      </w:pPr>
+      <w:rPr>
+        <w:rFonts w:ascii="Courier New" w:hAnsi="Courier New" w:cs="Courier New" w:hint="default"/>
+      </w:rPr>
+    </w:lvl>
+    <w:lvl w:ilvl="5" w:tplc="04090005" w:tentative="1">
+      <w:start w:val="1"/>
+      <w:numFmt w:val="bullet"/>
+      <w:lvlText w:val=""/>
+      <w:lvlJc w:val="left"/>
+      <w:pPr>
+        <w:ind w:left="4320" w:hanging="360"/>
+      </w:pPr>
+      <w:rPr>
+        <w:rFonts w:ascii="Wingdings" w:hAnsi="Wingdings" w:hint="default"/>
+      </w:rPr>
+    </w:lvl>
+    <w:lvl w:ilvl="6" w:tplc="04090001" w:tentative="1">
+      <w:start w:val="1"/>
+      <w:numFmt w:val="bullet"/>
+      <w:lvlText w:val=""/>
+      <w:lvlJc w:val="left"/>
+      <w:pPr>
+        <w:ind w:left="5040" w:hanging="360"/>
+      </w:pPr>
+      <w:rPr>
+        <w:rFonts w:ascii="Symbol" w:hAnsi="Symbol" w:hint="default"/>
+      </w:rPr>
+    </w:lvl>
+    <w:lvl w:ilvl="7" w:tplc="04090003" w:tentative="1">
+      <w:start w:val="1"/>
+      <w:numFmt w:val="bullet"/>
+      <w:lvlText w:val="o"/>
+      <w:lvlJc w:val="left"/>
+      <w:pPr>
+        <w:ind w:left="5760" w:hanging="360"/>
+      </w:pPr>
+      <w:rPr>
+        <w:rFonts w:ascii="Courier New" w:hAnsi="Courier New" w:cs="Courier New" w:hint="default"/>
+      </w:rPr>
+    </w:lvl>
+    <w:lvl w:ilvl="8" w:tplc="04090005" w:tentative="1">
+      <w:start w:val="1"/>
+      <w:numFmt w:val="bullet"/>
+      <w:lvlText w:val=""/>
+      <w:lvlJc w:val="left"/>
+      <w:pPr>
+        <w:ind w:left="6480" w:hanging="360"/>
+      </w:pPr>
+      <w:rPr>
+        <w:rFonts w:ascii="Wingdings" w:hAnsi="Wingdings" w:hint="default"/>
+      </w:rPr>
+    </w:lvl>
+  </w:abstractNum>
+  <w:abstractNum w:abstractNumId="3" w15:restartNumberingAfterBreak="0">
+    <w:nsid w:val="4FDE3BBA"/>
+    <w:multiLevelType w:val="hybridMultilevel"/>
+    <w:tmpl w:val="265AAEA0"/>
+    <w:lvl w:ilvl="0" w:tplc="04090001">
+      <w:start w:val="1"/>
+      <w:numFmt w:val="bullet"/>
+      <w:lvlText w:val=""/>
+      <w:lvlJc w:val="left"/>
+      <w:pPr>
+        <w:ind w:left="720" w:hanging="360"/>
+      </w:pPr>
+      <w:rPr>
+        <w:rFonts w:ascii="Symbol" w:hAnsi="Symbol" w:hint="default"/>
+      </w:rPr>
+    </w:lvl>
+    <w:lvl w:ilvl="1" w:tplc="04090003" w:tentative="1">
+      <w:start w:val="1"/>
+      <w:numFmt w:val="bullet"/>
+      <w:lvlText w:val="o"/>
+      <w:lvlJc w:val="left"/>
+      <w:pPr>
+        <w:ind w:left="1440" w:hanging="360"/>
+      </w:pPr>
+      <w:rPr>
+        <w:rFonts w:ascii="Courier New" w:hAnsi="Courier New" w:cs="Courier New" w:hint="default"/>
+      </w:rPr>
+    </w:lvl>
+    <w:lvl w:ilvl="2" w:tplc="04090005" w:tentative="1">
+      <w:start w:val="1"/>
+      <w:numFmt w:val="bullet"/>
+      <w:lvlText w:val=""/>
+      <w:lvlJc w:val="left"/>
+      <w:pPr>
+        <w:ind w:left="2160" w:hanging="360"/>
+      </w:pPr>
+      <w:rPr>
+        <w:rFonts w:ascii="Wingdings" w:hAnsi="Wingdings" w:hint="default"/>
+      </w:rPr>
+    </w:lvl>
+    <w:lvl w:ilvl="3" w:tplc="04090001" w:tentative="1">
+      <w:start w:val="1"/>
+      <w:numFmt w:val="bullet"/>
+      <w:lvlText w:val=""/>
+      <w:lvlJc w:val="left"/>
+      <w:pPr>
+        <w:ind w:left="2880" w:hanging="360"/>
+      </w:pPr>
+      <w:rPr>
+        <w:rFonts w:ascii="Symbol" w:hAnsi="Symbol" w:hint="default"/>
+      </w:rPr>
+    </w:lvl>
+    <w:lvl w:ilvl="4" w:tplc="04090003" w:tentative="1">
+      <w:start w:val="1"/>
+      <w:numFmt w:val="bullet"/>
+      <w:lvlText w:val="o"/>
+      <w:lvlJc w:val="left"/>
+      <w:pPr>
+        <w:ind w:left="3600" w:hanging="360"/>
+      </w:pPr>
+      <w:rPr>
+        <w:rFonts w:ascii="Courier New" w:hAnsi="Courier New" w:cs="Courier New" w:hint="default"/>
+      </w:rPr>
+    </w:lvl>
+    <w:lvl w:ilvl="5" w:tplc="04090005" w:tentative="1">
+      <w:start w:val="1"/>
+      <w:numFmt w:val="bullet"/>
+      <w:lvlText w:val=""/>
+      <w:lvlJc w:val="left"/>
+      <w:pPr>
+        <w:ind w:left="4320" w:hanging="360"/>
+      </w:pPr>
+      <w:rPr>
+        <w:rFonts w:ascii="Wingdings" w:hAnsi="Wingdings" w:hint="default"/>
+      </w:rPr>
+    </w:lvl>
+    <w:lvl w:ilvl="6" w:tplc="04090001" w:tentative="1">
+      <w:start w:val="1"/>
+      <w:numFmt w:val="bullet"/>
+      <w:lvlText w:val=""/>
+      <w:lvlJc w:val="left"/>
+      <w:pPr>
+        <w:ind w:left="5040" w:hanging="360"/>
+      </w:pPr>
+      <w:rPr>
+        <w:rFonts w:ascii="Symbol" w:hAnsi="Symbol" w:hint="default"/>
+      </w:rPr>
+    </w:lvl>
+    <w:lvl w:ilvl="7" w:tplc="04090003" w:tentative="1">
+      <w:start w:val="1"/>
+      <w:numFmt w:val="bullet"/>
+      <w:lvlText w:val="o"/>
+      <w:lvlJc w:val="left"/>
+      <w:pPr>
+        <w:ind w:left="5760" w:hanging="360"/>
+      </w:pPr>
+      <w:rPr>
+        <w:rFonts w:ascii="Courier New" w:hAnsi="Courier New" w:cs="Courier New" w:hint="default"/>
+      </w:rPr>
+    </w:lvl>
+    <w:lvl w:ilvl="8" w:tplc="04090005" w:tentative="1">
+      <w:start w:val="1"/>
+      <w:numFmt w:val="bullet"/>
+      <w:lvlText w:val=""/>
+      <w:lvlJc w:val="left"/>
+      <w:pPr>
+        <w:ind w:left="6480" w:hanging="360"/>
+      </w:pPr>
+      <w:rPr>
+        <w:rFonts w:ascii="Wingdings" w:hAnsi="Wingdings" w:hint="default"/>
+      </w:rPr>
+    </w:lvl>
+  </w:abstractNum>
+  <w:abstractNum w:abstractNumId="4" w15:restartNumberingAfterBreak="0">
+    <w:nsid w:val="63087935"/>
+    <w:multiLevelType w:val="hybridMultilevel"/>
+    <w:tmpl w:val="8E6E85C0"/>
+    <w:lvl w:ilvl="0" w:tplc="04090001">
+      <w:start w:val="1"/>
+      <w:numFmt w:val="bullet"/>
+      <w:lvlText w:val=""/>
+      <w:lvlJc w:val="left"/>
+      <w:pPr>
+        <w:ind w:left="720" w:hanging="360"/>
+      </w:pPr>
+      <w:rPr>
+        <w:rFonts w:ascii="Symbol" w:hAnsi="Symbol" w:hint="default"/>
+      </w:rPr>
+    </w:lvl>
+    <w:lvl w:ilvl="1" w:tplc="04090003" w:tentative="1">
+      <w:start w:val="1"/>
+      <w:numFmt w:val="bullet"/>
+      <w:lvlText w:val="o"/>
+      <w:lvlJc w:val="left"/>
+      <w:pPr>
+        <w:ind w:left="1440" w:hanging="360"/>
+      </w:pPr>
+      <w:rPr>
+        <w:rFonts w:ascii="Courier New" w:hAnsi="Courier New" w:cs="Courier New" w:hint="default"/>
+      </w:rPr>
+    </w:lvl>
+    <w:lvl w:ilvl="2" w:tplc="04090005" w:tentative="1">
+      <w:start w:val="1"/>
+      <w:numFmt w:val="bullet"/>
+      <w:lvlText w:val=""/>
+      <w:lvlJc w:val="left"/>
+      <w:pPr>
+        <w:ind w:left="2160" w:hanging="360"/>
+      </w:pPr>
+      <w:rPr>
+        <w:rFonts w:ascii="Wingdings" w:hAnsi="Wingdings" w:hint="default"/>
+      </w:rPr>
+    </w:lvl>
+    <w:lvl w:ilvl="3" w:tplc="04090001" w:tentative="1">
+      <w:start w:val="1"/>
+      <w:numFmt w:val="bullet"/>
+      <w:lvlText w:val=""/>
+      <w:lvlJc w:val="left"/>
+      <w:pPr>
+        <w:ind w:left="2880" w:hanging="360"/>
+      </w:pPr>
+      <w:rPr>
+        <w:rFonts w:ascii="Symbol" w:hAnsi="Symbol" w:hint="default"/>
+      </w:rPr>
+    </w:lvl>
+    <w:lvl w:ilvl="4" w:tplc="04090003" w:tentative="1">
+      <w:start w:val="1"/>
+      <w:numFmt w:val="bullet"/>
+      <w:lvlText w:val="o"/>
+      <w:lvlJc w:val="left"/>
+      <w:pPr>
+        <w:ind w:left="3600" w:hanging="360"/>
+      </w:pPr>
+      <w:rPr>
+        <w:rFonts w:ascii="Courier New" w:hAnsi="Courier New" w:cs="Courier New" w:hint="default"/>
+      </w:rPr>
+    </w:lvl>
+    <w:lvl w:ilvl="5" w:tplc="04090005" w:tentative="1">
+      <w:start w:val="1"/>
+      <w:numFmt w:val="bullet"/>
+      <w:lvlText w:val=""/>
+      <w:lvlJc w:val="left"/>
+      <w:pPr>
+        <w:ind w:left="4320" w:hanging="360"/>
+      </w:pPr>
+      <w:rPr>
+        <w:rFonts w:ascii="Wingdings" w:hAnsi="Wingdings" w:hint="default"/>
+      </w:rPr>
+    </w:lvl>
+    <w:lvl w:ilvl="6" w:tplc="04090001" w:tentative="1">
+      <w:start w:val="1"/>
+      <w:numFmt w:val="bullet"/>
+      <w:lvlText w:val=""/>
+      <w:lvlJc w:val="left"/>
+      <w:pPr>
+        <w:ind w:left="5040" w:hanging="360"/>
+      </w:pPr>
+      <w:rPr>
+        <w:rFonts w:ascii="Symbol" w:hAnsi="Symbol" w:hint="default"/>
+      </w:rPr>
+    </w:lvl>
+    <w:lvl w:ilvl="7" w:tplc="04090003" w:tentative="1">
+      <w:start w:val="1"/>
+      <w:numFmt w:val="bullet"/>
+      <w:lvlText w:val="o"/>
+      <w:lvlJc w:val="left"/>
+      <w:pPr>
+        <w:ind w:left="5760" w:hanging="360"/>
+      </w:pPr>
+      <w:rPr>
+        <w:rFonts w:ascii="Courier New" w:hAnsi="Courier New" w:cs="Courier New" w:hint="default"/>
+      </w:rPr>
+    </w:lvl>
+    <w:lvl w:ilvl="8" w:tplc="04090005" w:tentative="1">
+      <w:start w:val="1"/>
+      <w:numFmt w:val="bullet"/>
+      <w:lvlText w:val=""/>
+      <w:lvlJc w:val="left"/>
+      <w:pPr>
+        <w:ind w:left="6480" w:hanging="360"/>
+      </w:pPr>
+      <w:rPr>
+        <w:rFonts w:ascii="Wingdings" w:hAnsi="Wingdings" w:hint="default"/>
+      </w:rPr>
+    </w:lvl>
+  </w:abstractNum>
   <w:num w:numId="1">
     <w:abstractNumId w:val="0"/>
   </w:num>
   <w:num w:numId="2">
+    <w:abstractNumId w:val="4"/>
+  </w:num>
+  <w:num w:numId="3">
     <w:abstractNumId w:val="1"/>
+  </w:num>
+  <w:num w:numId="4">
+    <w:abstractNumId w:val="3"/>
+  </w:num>
+  <w:num w:numId="5">
+    <w:abstractNumId w:val="2"/>
   </w:num>
 </w:numbering>
 </file>

</xml_diff>